<commit_message>
figures added to results section
</commit_message>
<xml_diff>
--- a/Report.docx
+++ b/Report.docx
@@ -964,7 +964,7 @@
         <mc:AlternateContent>
           <mc:Choice Requires="wps">
             <w:drawing>
-              <wp:anchor distT="0" distB="0" distL="114300" distR="114300" simplePos="0" relativeHeight="251659264" behindDoc="0" locked="0" layoutInCell="1" allowOverlap="1" wp14:anchorId="5D1FE986" wp14:editId="136B21B7">
+              <wp:anchor distT="0" distB="0" distL="114300" distR="114300" simplePos="0" relativeHeight="251655168" behindDoc="0" locked="0" layoutInCell="1" allowOverlap="1" wp14:anchorId="5D1FE986" wp14:editId="120B1EEA">
                 <wp:simplePos x="0" y="0"/>
                 <wp:positionH relativeFrom="column">
                   <wp:posOffset>0</wp:posOffset>
@@ -1087,7 +1087,7 @@
                 <v:stroke joinstyle="miter"/>
                 <v:path gradientshapeok="t" o:connecttype="rect"/>
               </v:shapetype>
-              <v:shape id="Text Box 5" o:spid="_x0000_s1026" type="#_x0000_t202" style="position:absolute;margin-left:0;margin-top:465.65pt;width:477.05pt;height:.05pt;z-index:251659264;visibility:visible;mso-wrap-style:square;mso-wrap-distance-left:9pt;mso-wrap-distance-top:0;mso-wrap-distance-right:9pt;mso-wrap-distance-bottom:0;mso-position-horizontal:absolute;mso-position-horizontal-relative:text;mso-position-vertical:absolute;mso-position-vertical-relative:text;v-text-anchor:top" o:gfxdata="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" stroked="f">
+              <v:shape id="Text Box 5" o:spid="_x0000_s1026" type="#_x0000_t202" style="position:absolute;margin-left:0;margin-top:465.65pt;width:477.05pt;height:.05pt;z-index:251655168;visibility:visible;mso-wrap-style:square;mso-wrap-distance-left:9pt;mso-wrap-distance-top:0;mso-wrap-distance-right:9pt;mso-wrap-distance-bottom:0;mso-position-horizontal:absolute;mso-position-horizontal-relative:text;mso-position-vertical:absolute;mso-position-vertical-relative:text;v-text-anchor:top" o:gfxdata="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" stroked="f">
                 <v:textbox style="mso-fit-shape-to-text:t" inset="0,0,0,0">
                   <w:txbxContent>
                     <w:p>
@@ -1176,7 +1176,7 @@
         <mc:AlternateContent>
           <mc:Choice Requires="wpg">
             <w:drawing>
-              <wp:anchor distT="0" distB="0" distL="114300" distR="114300" simplePos="0" relativeHeight="251657216" behindDoc="0" locked="0" layoutInCell="1" allowOverlap="1" wp14:anchorId="46C03F79" wp14:editId="0FF9293F">
+              <wp:anchor distT="0" distB="0" distL="114300" distR="114300" simplePos="0" relativeHeight="251653120" behindDoc="0" locked="0" layoutInCell="1" allowOverlap="1" wp14:anchorId="46C03F79" wp14:editId="4FADB952">
                 <wp:simplePos x="0" y="0"/>
                 <wp:positionH relativeFrom="margin">
                   <wp:align>left</wp:align>
@@ -1271,7 +1271,7 @@
           </mc:Choice>
           <mc:Fallback>
             <w:pict>
-              <v:group w14:anchorId="727ADCD0" id="Group 4" o:spid="_x0000_s1026" style="position:absolute;margin-left:0;margin-top:22.05pt;width:477.05pt;height:439.1pt;z-index:251657216;mso-position-horizontal:left;mso-position-horizontal-relative:margin;mso-width-relative:margin;mso-height-relative:margin" coordorigin=",3440" coordsize="60599,55774" o:gfxdata="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">
+              <v:group w14:anchorId="2FE0F2B3" id="Group 4" o:spid="_x0000_s1026" style="position:absolute;margin-left:0;margin-top:22.05pt;width:477.05pt;height:439.1pt;z-index:251653120;mso-position-horizontal:left;mso-position-horizontal-relative:margin;mso-width-relative:margin;mso-height-relative:margin" coordorigin=",3440" coordsize="60599,55774" o:gfxdata="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">
                 <v:shapetype id="_x0000_t75" coordsize="21600,21600" o:spt="75" o:preferrelative="t" path="m@4@5l@4@11@9@11@9@5xe" filled="f" stroked="f">
                   <v:stroke joinstyle="miter"/>
                   <v:formulas>
@@ -1338,29 +1338,36 @@
       <w:pPr>
         <w:rPr>
           <w:rFonts w:ascii="Times New Roman" w:hAnsi="Times New Roman" w:cs="Times New Roman"/>
-        </w:rPr>
-      </w:pPr>
-      <w:r>
-        <w:rPr>
-          <w:rFonts w:ascii="Times New Roman" w:hAnsi="Times New Roman" w:cs="Times New Roman"/>
           <w:noProof/>
         </w:rPr>
-        <w:lastRenderedPageBreak/>
+      </w:pPr>
+    </w:p>
+    <w:p>
+      <w:pPr>
+        <w:rPr>
+          <w:rFonts w:ascii="Times New Roman" w:hAnsi="Times New Roman" w:cs="Times New Roman"/>
+        </w:rPr>
+      </w:pPr>
+      <w:r>
+        <w:rPr>
+          <w:rFonts w:ascii="Times New Roman" w:hAnsi="Times New Roman" w:cs="Times New Roman"/>
+          <w:noProof/>
+        </w:rPr>
         <mc:AlternateContent>
           <mc:Choice Requires="wpg">
             <w:drawing>
-              <wp:anchor distT="0" distB="0" distL="114300" distR="114300" simplePos="0" relativeHeight="251667456" behindDoc="0" locked="0" layoutInCell="1" allowOverlap="1" wp14:anchorId="779CEA3F" wp14:editId="4A3D3B34">
+              <wp:anchor distT="0" distB="0" distL="114300" distR="114300" simplePos="0" relativeHeight="251663360" behindDoc="0" locked="0" layoutInCell="1" allowOverlap="1" wp14:anchorId="2F1F2EDD" wp14:editId="0E2175D8">
                 <wp:simplePos x="0" y="0"/>
-                <wp:positionH relativeFrom="column">
-                  <wp:posOffset>0</wp:posOffset>
+                <wp:positionH relativeFrom="margin">
+                  <wp:align>right</wp:align>
                 </wp:positionH>
                 <wp:positionV relativeFrom="paragraph">
-                  <wp:posOffset>12700</wp:posOffset>
+                  <wp:posOffset>4445</wp:posOffset>
                 </wp:positionV>
-                <wp:extent cx="3580765" cy="3054985"/>
-                <wp:effectExtent l="0" t="0" r="635" b="0"/>
+                <wp:extent cx="3429000" cy="2387600"/>
+                <wp:effectExtent l="0" t="0" r="0" b="0"/>
                 <wp:wrapSquare wrapText="bothSides"/>
-                <wp:docPr id="13" name="Group 13"/>
+                <wp:docPr id="10" name="Group 10"/>
                 <wp:cNvGraphicFramePr/>
                 <a:graphic xmlns:a="http://schemas.openxmlformats.org/drawingml/2006/main">
                   <a:graphicData uri="http://schemas.microsoft.com/office/word/2010/wordprocessingGroup">
@@ -1369,19 +1376,19 @@
                       <wpg:grpSpPr>
                         <a:xfrm>
                           <a:off x="0" y="0"/>
-                          <a:ext cx="3580765" cy="3054985"/>
+                          <a:ext cx="3429000" cy="2387600"/>
                           <a:chOff x="0" y="0"/>
-                          <a:chExt cx="3580765" cy="3054985"/>
+                          <a:chExt cx="2969895" cy="2054860"/>
                         </a:xfrm>
                       </wpg:grpSpPr>
                       <pic:pic xmlns:pic="http://schemas.openxmlformats.org/drawingml/2006/picture">
                         <pic:nvPicPr>
-                          <pic:cNvPr id="11" name="Picture 11" descr="Chart, line chart&#10;&#10;Description automatically generated"/>
+                          <pic:cNvPr id="2" name="Picture 2" descr="Chart, line chart&#10;&#10;Description automatically generated"/>
                           <pic:cNvPicPr>
                             <a:picLocks noChangeAspect="1"/>
                           </pic:cNvPicPr>
                         </pic:nvPicPr>
-                        <pic:blipFill>
+                        <pic:blipFill rotWithShape="1">
                           <a:blip r:embed="rId12">
                             <a:extLst>
                               <a:ext uri="{28A0092B-C50C-407E-A947-70E740481C1C}">
@@ -1389,27 +1396,34 @@
                               </a:ext>
                             </a:extLst>
                           </a:blip>
-                          <a:stretch>
-                            <a:fillRect/>
-                          </a:stretch>
+                          <a:srcRect t="12459"/>
+                          <a:stretch/>
                         </pic:blipFill>
-                        <pic:spPr>
+                        <pic:spPr bwMode="auto">
                           <a:xfrm>
                             <a:off x="0" y="0"/>
-                            <a:ext cx="3580765" cy="2102485"/>
+                            <a:ext cx="2969895" cy="1583055"/>
                           </a:xfrm>
                           <a:prstGeom prst="rect">
                             <a:avLst/>
                           </a:prstGeom>
+                          <a:ln>
+                            <a:noFill/>
+                          </a:ln>
+                          <a:extLst>
+                            <a:ext uri="{53640926-AAD7-44D8-BBD7-CCE9431645EC}">
+                              <a14:shadowObscured xmlns:a14="http://schemas.microsoft.com/office/drawing/2010/main"/>
+                            </a:ext>
+                          </a:extLst>
                         </pic:spPr>
                       </pic:pic>
                       <wps:wsp>
-                        <wps:cNvPr id="12" name="Text Box 12"/>
+                        <wps:cNvPr id="9" name="Text Box 9"/>
                         <wps:cNvSpPr txBox="1"/>
                         <wps:spPr>
                           <a:xfrm>
-                            <a:off x="0" y="2165350"/>
-                            <a:ext cx="3580765" cy="889635"/>
+                            <a:off x="0" y="1638300"/>
+                            <a:ext cx="2969895" cy="416560"/>
                           </a:xfrm>
                           <a:prstGeom prst="rect">
                             <a:avLst/>
@@ -1450,7 +1464,37 @@
                                   <w:szCs w:val="20"/>
                                   <w:u w:val="single"/>
                                 </w:rPr>
-                                <w:t>2. Runtime of Dimensionality Reduction Algorithms.</w:t>
+                                <w:t>2</w:t>
+                              </w:r>
+                              <w:r>
+                                <w:rPr>
+                                  <w:rFonts w:ascii="Times New Roman" w:hAnsi="Times New Roman" w:cs="Times New Roman"/>
+                                  <w:color w:val="000000"/>
+                                  <w:sz w:val="20"/>
+                                  <w:szCs w:val="20"/>
+                                  <w:u w:val="single"/>
+                                </w:rPr>
+                                <w:t xml:space="preserve">. </w:t>
+                              </w:r>
+                              <w:r>
+                                <w:rPr>
+                                  <w:rFonts w:ascii="Times New Roman" w:hAnsi="Times New Roman" w:cs="Times New Roman"/>
+                                  <w:color w:val="000000"/>
+                                  <w:sz w:val="20"/>
+                                  <w:szCs w:val="20"/>
+                                  <w:u w:val="single"/>
+                                </w:rPr>
+                                <w:t>Runtimes of Dimensionality Reduction Algorithms</w:t>
+                              </w:r>
+                              <w:r>
+                                <w:rPr>
+                                  <w:rFonts w:ascii="Times New Roman" w:hAnsi="Times New Roman" w:cs="Times New Roman"/>
+                                  <w:color w:val="000000"/>
+                                  <w:sz w:val="20"/>
+                                  <w:szCs w:val="20"/>
+                                  <w:u w:val="single"/>
+                                </w:rPr>
+                                <w:t>.</w:t>
                               </w:r>
                               <w:r>
                                 <w:rPr>
@@ -1461,6 +1505,388 @@
                                 </w:rPr>
                                 <w:t xml:space="preserve"> </w:t>
                               </w:r>
+                            </w:p>
+                          </w:txbxContent>
+                        </wps:txbx>
+                        <wps:bodyPr rot="0" spcFirstLastPara="0" vertOverflow="overflow" horzOverflow="overflow" vert="horz" wrap="square" lIns="0" tIns="0" rIns="0" bIns="0" numCol="1" spcCol="0" rtlCol="0" fromWordArt="0" anchor="t" anchorCtr="0" forceAA="0" compatLnSpc="1">
+                          <a:prstTxWarp prst="textNoShape">
+                            <a:avLst/>
+                          </a:prstTxWarp>
+                          <a:noAutofit/>
+                        </wps:bodyPr>
+                      </wps:wsp>
+                    </wpg:wgp>
+                  </a:graphicData>
+                </a:graphic>
+                <wp14:sizeRelH relativeFrom="margin">
+                  <wp14:pctWidth>0</wp14:pctWidth>
+                </wp14:sizeRelH>
+                <wp14:sizeRelV relativeFrom="margin">
+                  <wp14:pctHeight>0</wp14:pctHeight>
+                </wp14:sizeRelV>
+              </wp:anchor>
+            </w:drawing>
+          </mc:Choice>
+          <mc:Fallback>
+            <w:pict>
+              <v:group w14:anchorId="2F1F2EDD" id="Group 10" o:spid="_x0000_s1027" style="position:absolute;margin-left:218.8pt;margin-top:.35pt;width:270pt;height:188pt;z-index:251663360;mso-position-horizontal:right;mso-position-horizontal-relative:margin;mso-width-relative:margin;mso-height-relative:margin" coordsize="29698,20548" o:gfxdata="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">
+                <v:shape id="Picture 2" o:spid="_x0000_s1028" type="#_x0000_t75" alt="Chart, line chart&#10;&#10;Description automatically generated" style="position:absolute;width:29698;height:15830;visibility:visible;mso-wrap-style:square" o:gfxdata="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">
+                  <v:imagedata r:id="rId13" o:title="Chart, line chart&#10;&#10;Description automatically generated" croptop="8165f"/>
+                </v:shape>
+                <v:shape id="Text Box 9" o:spid="_x0000_s1029" type="#_x0000_t202" style="position:absolute;top:16383;width:29698;height:4165;visibility:visible;mso-wrap-style:square;v-text-anchor:top" o:gfxdata="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" stroked="f">
+                  <v:textbox inset="0,0,0,0">
+                    <w:txbxContent>
+                      <w:p>
+                        <w:pPr>
+                          <w:rPr>
+                            <w:rFonts w:ascii="Times New Roman" w:hAnsi="Times New Roman" w:cs="Times New Roman"/>
+                            <w:sz w:val="20"/>
+                            <w:szCs w:val="20"/>
+                            <w:u w:val="single"/>
+                          </w:rPr>
+                        </w:pPr>
+                        <w:r>
+                          <w:rPr>
+                            <w:rFonts w:ascii="Times New Roman" w:hAnsi="Times New Roman" w:cs="Times New Roman"/>
+                            <w:color w:val="000000"/>
+                            <w:sz w:val="20"/>
+                            <w:szCs w:val="20"/>
+                            <w:u w:val="single"/>
+                          </w:rPr>
+                          <w:t xml:space="preserve">Figure </w:t>
+                        </w:r>
+                        <w:r>
+                          <w:rPr>
+                            <w:rFonts w:ascii="Times New Roman" w:hAnsi="Times New Roman" w:cs="Times New Roman"/>
+                            <w:color w:val="000000"/>
+                            <w:sz w:val="20"/>
+                            <w:szCs w:val="20"/>
+                            <w:u w:val="single"/>
+                          </w:rPr>
+                          <w:t>2</w:t>
+                        </w:r>
+                        <w:r>
+                          <w:rPr>
+                            <w:rFonts w:ascii="Times New Roman" w:hAnsi="Times New Roman" w:cs="Times New Roman"/>
+                            <w:color w:val="000000"/>
+                            <w:sz w:val="20"/>
+                            <w:szCs w:val="20"/>
+                            <w:u w:val="single"/>
+                          </w:rPr>
+                          <w:t xml:space="preserve">. </w:t>
+                        </w:r>
+                        <w:r>
+                          <w:rPr>
+                            <w:rFonts w:ascii="Times New Roman" w:hAnsi="Times New Roman" w:cs="Times New Roman"/>
+                            <w:color w:val="000000"/>
+                            <w:sz w:val="20"/>
+                            <w:szCs w:val="20"/>
+                            <w:u w:val="single"/>
+                          </w:rPr>
+                          <w:t>Runtimes of Dimensionality Reduction Algorithms</w:t>
+                        </w:r>
+                        <w:r>
+                          <w:rPr>
+                            <w:rFonts w:ascii="Times New Roman" w:hAnsi="Times New Roman" w:cs="Times New Roman"/>
+                            <w:color w:val="000000"/>
+                            <w:sz w:val="20"/>
+                            <w:szCs w:val="20"/>
+                            <w:u w:val="single"/>
+                          </w:rPr>
+                          <w:t>.</w:t>
+                        </w:r>
+                        <w:r>
+                          <w:rPr>
+                            <w:rFonts w:ascii="Times New Roman" w:hAnsi="Times New Roman" w:cs="Times New Roman"/>
+                            <w:color w:val="000000"/>
+                            <w:sz w:val="20"/>
+                            <w:szCs w:val="20"/>
+                          </w:rPr>
+                          <w:t xml:space="preserve"> </w:t>
+                        </w:r>
+                      </w:p>
+                    </w:txbxContent>
+                  </v:textbox>
+                </v:shape>
+                <w10:wrap type="square" anchorx="margin"/>
+              </v:group>
+            </w:pict>
+          </mc:Fallback>
+        </mc:AlternateContent>
+      </w:r>
+    </w:p>
+    <w:p>
+      <w:pPr>
+        <w:rPr>
+          <w:rFonts w:ascii="Times New Roman" w:hAnsi="Times New Roman" w:cs="Times New Roman"/>
+          <w:noProof/>
+        </w:rPr>
+      </w:pPr>
+    </w:p>
+    <w:p>
+      <w:pPr>
+        <w:rPr>
+          <w:rFonts w:ascii="Times New Roman" w:hAnsi="Times New Roman" w:cs="Times New Roman"/>
+        </w:rPr>
+      </w:pPr>
+    </w:p>
+    <w:p>
+      <w:pPr>
+        <w:rPr>
+          <w:rFonts w:ascii="Times New Roman" w:hAnsi="Times New Roman" w:cs="Times New Roman"/>
+        </w:rPr>
+      </w:pPr>
+    </w:p>
+    <w:p>
+      <w:pPr>
+        <w:rPr>
+          <w:rFonts w:ascii="Times New Roman" w:hAnsi="Times New Roman" w:cs="Times New Roman"/>
+        </w:rPr>
+      </w:pPr>
+    </w:p>
+    <w:p>
+      <w:pPr>
+        <w:rPr>
+          <w:rFonts w:ascii="Times New Roman" w:hAnsi="Times New Roman" w:cs="Times New Roman"/>
+        </w:rPr>
+      </w:pPr>
+    </w:p>
+    <w:p>
+      <w:pPr>
+        <w:rPr>
+          <w:rFonts w:ascii="Times New Roman" w:hAnsi="Times New Roman" w:cs="Times New Roman"/>
+        </w:rPr>
+      </w:pPr>
+    </w:p>
+    <w:p>
+      <w:pPr>
+        <w:rPr>
+          <w:rFonts w:ascii="Times New Roman" w:hAnsi="Times New Roman" w:cs="Times New Roman"/>
+        </w:rPr>
+      </w:pPr>
+    </w:p>
+    <w:p>
+      <w:pPr>
+        <w:rPr>
+          <w:rFonts w:ascii="Times New Roman" w:hAnsi="Times New Roman" w:cs="Times New Roman"/>
+        </w:rPr>
+      </w:pPr>
+    </w:p>
+    <w:p>
+      <w:pPr>
+        <w:rPr>
+          <w:rFonts w:ascii="Times New Roman" w:hAnsi="Times New Roman" w:cs="Times New Roman"/>
+        </w:rPr>
+      </w:pPr>
+    </w:p>
+    <w:p>
+      <w:pPr>
+        <w:rPr>
+          <w:rFonts w:ascii="Times New Roman" w:hAnsi="Times New Roman" w:cs="Times New Roman"/>
+          <w:noProof/>
+        </w:rPr>
+      </w:pPr>
+    </w:p>
+    <w:p>
+      <w:pPr>
+        <w:rPr>
+          <w:rFonts w:ascii="Times New Roman" w:hAnsi="Times New Roman" w:cs="Times New Roman"/>
+          <w:noProof/>
+        </w:rPr>
+      </w:pPr>
+    </w:p>
+    <w:p>
+      <w:pPr>
+        <w:rPr>
+          <w:rFonts w:ascii="Times New Roman" w:hAnsi="Times New Roman" w:cs="Times New Roman"/>
+        </w:rPr>
+      </w:pPr>
+    </w:p>
+    <w:p>
+      <w:pPr>
+        <w:rPr>
+          <w:rFonts w:ascii="Times New Roman" w:hAnsi="Times New Roman" w:cs="Times New Roman"/>
+        </w:rPr>
+      </w:pPr>
+    </w:p>
+    <w:p>
+      <w:pPr>
+        <w:rPr>
+          <w:rFonts w:ascii="Times New Roman" w:hAnsi="Times New Roman" w:cs="Times New Roman"/>
+        </w:rPr>
+      </w:pPr>
+    </w:p>
+    <w:p>
+      <w:pPr>
+        <w:rPr>
+          <w:rFonts w:ascii="Times New Roman" w:hAnsi="Times New Roman" w:cs="Times New Roman"/>
+        </w:rPr>
+      </w:pPr>
+    </w:p>
+    <w:p>
+      <w:pPr>
+        <w:rPr>
+          <w:rFonts w:ascii="Times New Roman" w:hAnsi="Times New Roman" w:cs="Times New Roman"/>
+        </w:rPr>
+      </w:pPr>
+      <w:r>
+        <w:rPr>
+          <w:rFonts w:ascii="Times New Roman" w:hAnsi="Times New Roman" w:cs="Times New Roman"/>
+          <w:noProof/>
+        </w:rPr>
+        <mc:AlternateContent>
+          <mc:Choice Requires="wpg">
+            <w:drawing>
+              <wp:anchor distT="0" distB="0" distL="114300" distR="114300" simplePos="0" relativeHeight="251667456" behindDoc="0" locked="0" layoutInCell="1" allowOverlap="1" wp14:anchorId="5A7839D0" wp14:editId="69E06DD5">
+                <wp:simplePos x="0" y="0"/>
+                <wp:positionH relativeFrom="margin">
+                  <wp:align>left</wp:align>
+                </wp:positionH>
+                <wp:positionV relativeFrom="paragraph">
+                  <wp:posOffset>75565</wp:posOffset>
+                </wp:positionV>
+                <wp:extent cx="2160905" cy="3460750"/>
+                <wp:effectExtent l="0" t="0" r="0" b="6350"/>
+                <wp:wrapSquare wrapText="bothSides"/>
+                <wp:docPr id="19" name="Group 19"/>
+                <wp:cNvGraphicFramePr/>
+                <a:graphic xmlns:a="http://schemas.openxmlformats.org/drawingml/2006/main">
+                  <a:graphicData uri="http://schemas.microsoft.com/office/word/2010/wordprocessingGroup">
+                    <wpg:wgp>
+                      <wpg:cNvGrpSpPr/>
+                      <wpg:grpSpPr>
+                        <a:xfrm>
+                          <a:off x="0" y="0"/>
+                          <a:ext cx="2160905" cy="3460750"/>
+                          <a:chOff x="0" y="107849"/>
+                          <a:chExt cx="2078990" cy="2938881"/>
+                        </a:xfrm>
+                      </wpg:grpSpPr>
+                      <pic:pic xmlns:pic="http://schemas.openxmlformats.org/drawingml/2006/picture">
+                        <pic:nvPicPr>
+                          <pic:cNvPr id="17" name="Picture 17" descr="Chart, bar chart&#10;&#10;Description automatically generated"/>
+                          <pic:cNvPicPr>
+                            <a:picLocks noChangeAspect="1"/>
+                          </pic:cNvPicPr>
+                        </pic:nvPicPr>
+                        <pic:blipFill rotWithShape="1">
+                          <a:blip r:embed="rId14" cstate="print">
+                            <a:extLst>
+                              <a:ext uri="{28A0092B-C50C-407E-A947-70E740481C1C}">
+                                <a14:useLocalDpi xmlns:a14="http://schemas.microsoft.com/office/drawing/2010/main" val="0"/>
+                              </a:ext>
+                            </a:extLst>
+                          </a:blip>
+                          <a:srcRect l="29381" t="4187" r="25214"/>
+                          <a:stretch/>
+                        </pic:blipFill>
+                        <pic:spPr bwMode="auto">
+                          <a:xfrm>
+                            <a:off x="0" y="107849"/>
+                            <a:ext cx="2078990" cy="2467711"/>
+                          </a:xfrm>
+                          <a:prstGeom prst="rect">
+                            <a:avLst/>
+                          </a:prstGeom>
+                          <a:ln>
+                            <a:noFill/>
+                          </a:ln>
+                          <a:extLst>
+                            <a:ext uri="{53640926-AAD7-44D8-BBD7-CCE9431645EC}">
+                              <a14:shadowObscured xmlns:a14="http://schemas.microsoft.com/office/drawing/2010/main"/>
+                            </a:ext>
+                          </a:extLst>
+                        </pic:spPr>
+                      </pic:pic>
+                      <wps:wsp>
+                        <wps:cNvPr id="18" name="Text Box 18"/>
+                        <wps:cNvSpPr txBox="1"/>
+                        <wps:spPr>
+                          <a:xfrm>
+                            <a:off x="0" y="2630170"/>
+                            <a:ext cx="2078990" cy="416560"/>
+                          </a:xfrm>
+                          <a:prstGeom prst="rect">
+                            <a:avLst/>
+                          </a:prstGeom>
+                          <a:solidFill>
+                            <a:prstClr val="white"/>
+                          </a:solidFill>
+                          <a:ln>
+                            <a:noFill/>
+                          </a:ln>
+                        </wps:spPr>
+                        <wps:txbx>
+                          <w:txbxContent>
+                            <w:p>
+                              <w:pPr>
+                                <w:rPr>
+                                  <w:rFonts w:ascii="Times New Roman" w:hAnsi="Times New Roman" w:cs="Times New Roman"/>
+                                  <w:sz w:val="20"/>
+                                  <w:szCs w:val="20"/>
+                                  <w:u w:val="single"/>
+                                </w:rPr>
+                              </w:pPr>
+                              <w:r>
+                                <w:rPr>
+                                  <w:rFonts w:ascii="Times New Roman" w:hAnsi="Times New Roman" w:cs="Times New Roman"/>
+                                  <w:color w:val="000000"/>
+                                  <w:sz w:val="20"/>
+                                  <w:szCs w:val="20"/>
+                                  <w:u w:val="single"/>
+                                </w:rPr>
+                                <w:t xml:space="preserve">Figure </w:t>
+                              </w:r>
+                              <w:r>
+                                <w:rPr>
+                                  <w:rFonts w:ascii="Times New Roman" w:hAnsi="Times New Roman" w:cs="Times New Roman"/>
+                                  <w:color w:val="000000"/>
+                                  <w:sz w:val="20"/>
+                                  <w:szCs w:val="20"/>
+                                  <w:u w:val="single"/>
+                                </w:rPr>
+                                <w:t>3</w:t>
+                              </w:r>
+                              <w:r>
+                                <w:rPr>
+                                  <w:rFonts w:ascii="Times New Roman" w:hAnsi="Times New Roman" w:cs="Times New Roman"/>
+                                  <w:color w:val="000000"/>
+                                  <w:sz w:val="20"/>
+                                  <w:szCs w:val="20"/>
+                                  <w:u w:val="single"/>
+                                </w:rPr>
+                                <w:t xml:space="preserve">. </w:t>
+                              </w:r>
+                              <w:r>
+                                <w:rPr>
+                                  <w:rFonts w:ascii="Times New Roman" w:hAnsi="Times New Roman" w:cs="Times New Roman"/>
+                                  <w:color w:val="000000"/>
+                                  <w:sz w:val="20"/>
+                                  <w:szCs w:val="20"/>
+                                  <w:u w:val="single"/>
+                                </w:rPr>
+                                <w:t xml:space="preserve">Random Forest Classifier Accuracy on </w:t>
+                              </w:r>
+                              <w:r>
+                                <w:rPr>
+                                  <w:rFonts w:ascii="Times New Roman" w:hAnsi="Times New Roman" w:cs="Times New Roman"/>
+                                  <w:color w:val="000000"/>
+                                  <w:sz w:val="20"/>
+                                  <w:szCs w:val="20"/>
+                                  <w:u w:val="single"/>
+                                </w:rPr>
+                                <w:t>Embeddings</w:t>
+                              </w:r>
+                              <w:r>
+                                <w:rPr>
+                                  <w:rFonts w:ascii="Times New Roman" w:hAnsi="Times New Roman" w:cs="Times New Roman"/>
+                                  <w:color w:val="000000"/>
+                                  <w:sz w:val="20"/>
+                                  <w:szCs w:val="20"/>
+                                  <w:u w:val="single"/>
+                                </w:rPr>
+                                <w:t>.</w:t>
+                              </w:r>
                               <w:r>
                                 <w:rPr>
                                   <w:rFonts w:ascii="Times New Roman" w:hAnsi="Times New Roman" w:cs="Times New Roman"/>
@@ -1468,47 +1894,357 @@
                                   <w:sz w:val="20"/>
                                   <w:szCs w:val="20"/>
                                 </w:rPr>
-                                <w:t xml:space="preserve">Top six images are embeddings of the samusik01 dataset, and bottom six images are embeddings of the </w:t>
+                                <w:t xml:space="preserve"> </w:t>
                               </w:r>
-                              <w:proofErr w:type="spellStart"/>
+                            </w:p>
+                          </w:txbxContent>
+                        </wps:txbx>
+                        <wps:bodyPr rot="0" spcFirstLastPara="0" vertOverflow="overflow" horzOverflow="overflow" vert="horz" wrap="square" lIns="0" tIns="0" rIns="0" bIns="0" numCol="1" spcCol="0" rtlCol="0" fromWordArt="0" anchor="t" anchorCtr="0" forceAA="0" compatLnSpc="1">
+                          <a:prstTxWarp prst="textNoShape">
+                            <a:avLst/>
+                          </a:prstTxWarp>
+                          <a:noAutofit/>
+                        </wps:bodyPr>
+                      </wps:wsp>
+                    </wpg:wgp>
+                  </a:graphicData>
+                </a:graphic>
+                <wp14:sizeRelH relativeFrom="margin">
+                  <wp14:pctWidth>0</wp14:pctWidth>
+                </wp14:sizeRelH>
+                <wp14:sizeRelV relativeFrom="margin">
+                  <wp14:pctHeight>0</wp14:pctHeight>
+                </wp14:sizeRelV>
+              </wp:anchor>
+            </w:drawing>
+          </mc:Choice>
+          <mc:Fallback>
+            <w:pict>
+              <v:group w14:anchorId="5A7839D0" id="Group 19" o:spid="_x0000_s1030" style="position:absolute;margin-left:0;margin-top:5.95pt;width:170.15pt;height:272.5pt;z-index:251667456;mso-position-horizontal:left;mso-position-horizontal-relative:margin;mso-width-relative:margin;mso-height-relative:margin" coordorigin=",1078" coordsize="20789,29388" o:gfxdata="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